<commit_message>
beres cetak Tanah & Bangunan Sertifikat (cetak, format surat, service, tabel) update database simkel/simkel_28-10-2014_2.sql
</commit_message>
<xml_diff>
--- a/etc/data/template/KetAJBTemplate.docx
+++ b/etc/data/template/KetAJBTemplate.docx
@@ -45,7 +45,7 @@
           <v:shape id="_x0000_s1030" type="#_x0000_t75" style="position:absolute;left:0;text-align:left;margin-left:15.6pt;margin-top:2.25pt;width:68.7pt;height:1in;z-index:251660288;visibility:visible;mso-wrap-edited:f" wrapcoords="-191 0 -191 21421 21600 21421 21600 0 -191 0">
             <v:imagedata r:id="rId5" o:title="" grayscale="t"/>
           </v:shape>
-          <o:OLEObject Type="Embed" ProgID="Word.Picture.8" ShapeID="_x0000_s1030" DrawAspect="Content" ObjectID="_1475996323" r:id="rId6"/>
+          <o:OLEObject Type="Embed" ProgID="Word.Picture.8" ShapeID="_x0000_s1030" DrawAspect="Content" ObjectID="_1475997736" r:id="rId6"/>
         </w:object>
       </w:r>
       <w:r>
@@ -206,7 +206,7 @@
           </mc:Choice>
           <mc:Fallback>
             <w:pict>
-              <v:line w14:anchorId="4613064F" id="Straight Connector 2" o:spid="_x0000_s1026" style="position:absolute;z-index:251659264;visibility:visible;mso-wrap-style:square;mso-width-percent:0;mso-height-percent:0;mso-wrap-distance-left:9pt;mso-wrap-distance-top:0;mso-wrap-distance-right:9pt;mso-wrap-distance-bottom:0;mso-position-horizontal:absolute;mso-position-horizontal-relative:text;mso-position-vertical:absolute;mso-position-vertical-relative:text;mso-width-percent:0;mso-height-percent:0;mso-width-relative:page;mso-height-relative:page" from="1.15pt,11.7pt" to="465.7pt,11.7pt" o:gfxdata="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" strokeweight="4.5pt">
+              <v:line w14:anchorId="569BA5F9" id="Straight Connector 2" o:spid="_x0000_s1026" style="position:absolute;z-index:251659264;visibility:visible;mso-wrap-style:square;mso-width-percent:0;mso-height-percent:0;mso-wrap-distance-left:9pt;mso-wrap-distance-top:0;mso-wrap-distance-right:9pt;mso-wrap-distance-bottom:0;mso-position-horizontal:absolute;mso-position-horizontal-relative:text;mso-position-vertical:absolute;mso-position-vertical-relative:text;mso-width-percent:0;mso-height-percent:0;mso-width-relative:page;mso-height-relative:page" from="1.15pt,11.7pt" to="465.7pt,11.7pt" o:gfxdata="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" strokeweight="4.5pt">
                 <v:stroke linestyle="thinThick"/>
               </v:line>
             </w:pict>
@@ -305,6 +305,7 @@
         </w:rPr>
         <w:t>${</w:t>
       </w:r>
+      <w:proofErr w:type="spellStart"/>
       <w:r>
         <w:rPr>
           <w:rFonts w:ascii="Tahoma" w:hAnsi="Tahoma" w:cs="Tahoma"/>
@@ -313,6 +314,7 @@
         </w:rPr>
         <w:t>noSurat</w:t>
       </w:r>
+      <w:proofErr w:type="spellEnd"/>
       <w:r>
         <w:rPr>
           <w:rFonts w:ascii="Tahoma" w:hAnsi="Tahoma" w:cs="Tahoma"/>
@@ -433,13 +435,77 @@
           <w:lang w:val="sv-SE"/>
         </w:rPr>
       </w:pPr>
-      <w:r>
-        <w:rPr>
-          <w:rFonts w:ascii="Tahoma" w:hAnsi="Tahoma" w:cs="Tahoma"/>
-          <w:b w:val="0"/>
-          <w:szCs w:val="24"/>
-        </w:rPr>
-        <w:t xml:space="preserve">Sebidang tanah dengan luas </w:t>
+      <w:proofErr w:type="spellStart"/>
+      <w:r>
+        <w:rPr>
+          <w:rFonts w:ascii="Tahoma" w:hAnsi="Tahoma" w:cs="Tahoma"/>
+          <w:b w:val="0"/>
+          <w:szCs w:val="24"/>
+        </w:rPr>
+        <w:t>Sebidang</w:t>
+      </w:r>
+      <w:proofErr w:type="spellEnd"/>
+      <w:r>
+        <w:rPr>
+          <w:rFonts w:ascii="Tahoma" w:hAnsi="Tahoma" w:cs="Tahoma"/>
+          <w:b w:val="0"/>
+          <w:szCs w:val="24"/>
+        </w:rPr>
+        <w:t xml:space="preserve"> </w:t>
+      </w:r>
+      <w:proofErr w:type="spellStart"/>
+      <w:r>
+        <w:rPr>
+          <w:rFonts w:ascii="Tahoma" w:hAnsi="Tahoma" w:cs="Tahoma"/>
+          <w:b w:val="0"/>
+          <w:szCs w:val="24"/>
+        </w:rPr>
+        <w:t>tanah</w:t>
+      </w:r>
+      <w:proofErr w:type="spellEnd"/>
+      <w:r>
+        <w:rPr>
+          <w:rFonts w:ascii="Tahoma" w:hAnsi="Tahoma" w:cs="Tahoma"/>
+          <w:b w:val="0"/>
+          <w:szCs w:val="24"/>
+        </w:rPr>
+        <w:t xml:space="preserve"> </w:t>
+      </w:r>
+      <w:proofErr w:type="spellStart"/>
+      <w:r>
+        <w:rPr>
+          <w:rFonts w:ascii="Tahoma" w:hAnsi="Tahoma" w:cs="Tahoma"/>
+          <w:b w:val="0"/>
+          <w:szCs w:val="24"/>
+        </w:rPr>
+        <w:t>dengan</w:t>
+      </w:r>
+      <w:proofErr w:type="spellEnd"/>
+      <w:r>
+        <w:rPr>
+          <w:rFonts w:ascii="Tahoma" w:hAnsi="Tahoma" w:cs="Tahoma"/>
+          <w:b w:val="0"/>
+          <w:szCs w:val="24"/>
+        </w:rPr>
+        <w:t xml:space="preserve"> </w:t>
+      </w:r>
+      <w:proofErr w:type="spellStart"/>
+      <w:r>
+        <w:rPr>
+          <w:rFonts w:ascii="Tahoma" w:hAnsi="Tahoma" w:cs="Tahoma"/>
+          <w:b w:val="0"/>
+          <w:szCs w:val="24"/>
+        </w:rPr>
+        <w:t>luas</w:t>
+      </w:r>
+      <w:proofErr w:type="spellEnd"/>
+      <w:r>
+        <w:rPr>
+          <w:rFonts w:ascii="Tahoma" w:hAnsi="Tahoma" w:cs="Tahoma"/>
+          <w:b w:val="0"/>
+          <w:szCs w:val="24"/>
+        </w:rPr>
+        <w:t xml:space="preserve"> </w:t>
       </w:r>
       <w:r>
         <w:rPr>
@@ -476,6 +542,7 @@
         </w:rPr>
         <w:t>${</w:t>
       </w:r>
+      <w:proofErr w:type="spellStart"/>
       <w:r>
         <w:rPr>
           <w:rFonts w:ascii="Tahoma" w:hAnsi="Tahoma" w:cs="Tahoma"/>
@@ -485,6 +552,7 @@
         </w:rPr>
         <w:t>luasTanah</w:t>
       </w:r>
+      <w:proofErr w:type="spellEnd"/>
       <w:r>
         <w:rPr>
           <w:rFonts w:ascii="Tahoma" w:hAnsi="Tahoma" w:cs="Tahoma"/>
@@ -566,6 +634,7 @@
         </w:rPr>
         <w:t>${</w:t>
       </w:r>
+      <w:proofErr w:type="spellStart"/>
       <w:r>
         <w:rPr>
           <w:rFonts w:ascii="Tahoma" w:hAnsi="Tahoma" w:cs="Tahoma"/>
@@ -575,6 +644,7 @@
         </w:rPr>
         <w:t>luasBangunan</w:t>
       </w:r>
+      <w:proofErr w:type="spellEnd"/>
       <w:r>
         <w:rPr>
           <w:rFonts w:ascii="Tahoma" w:hAnsi="Tahoma" w:cs="Tahoma"/>
@@ -625,7 +695,25 @@
           <w:b w:val="0"/>
           <w:szCs w:val="24"/>
         </w:rPr>
-        <w:t xml:space="preserve">Persil Nomor </w:t>
+        <w:t xml:space="preserve">Persil </w:t>
+      </w:r>
+      <w:proofErr w:type="spellStart"/>
+      <w:r>
+        <w:rPr>
+          <w:rFonts w:ascii="Tahoma" w:hAnsi="Tahoma" w:cs="Tahoma"/>
+          <w:b w:val="0"/>
+          <w:szCs w:val="24"/>
+        </w:rPr>
+        <w:t>Nomor</w:t>
+      </w:r>
+      <w:proofErr w:type="spellEnd"/>
+      <w:r>
+        <w:rPr>
+          <w:rFonts w:ascii="Tahoma" w:hAnsi="Tahoma" w:cs="Tahoma"/>
+          <w:b w:val="0"/>
+          <w:szCs w:val="24"/>
+        </w:rPr>
+        <w:t xml:space="preserve"> </w:t>
       </w:r>
       <w:r>
         <w:rPr>
@@ -636,6 +724,7 @@
         </w:rPr>
         <w:t>${</w:t>
       </w:r>
+      <w:proofErr w:type="spellStart"/>
       <w:r>
         <w:rPr>
           <w:rFonts w:ascii="Tahoma" w:hAnsi="Tahoma" w:cs="Tahoma"/>
@@ -645,6 +734,7 @@
         </w:rPr>
         <w:t>noPersil</w:t>
       </w:r>
+      <w:proofErr w:type="spellEnd"/>
       <w:r>
         <w:rPr>
           <w:rFonts w:ascii="Tahoma" w:hAnsi="Tahoma" w:cs="Tahoma"/>
@@ -660,7 +750,43 @@
           <w:b w:val="0"/>
           <w:szCs w:val="24"/>
         </w:rPr>
-        <w:t xml:space="preserve">, Kohir Nomor </w:t>
+        <w:t xml:space="preserve">, </w:t>
+      </w:r>
+      <w:proofErr w:type="spellStart"/>
+      <w:r>
+        <w:rPr>
+          <w:rFonts w:ascii="Tahoma" w:hAnsi="Tahoma" w:cs="Tahoma"/>
+          <w:b w:val="0"/>
+          <w:szCs w:val="24"/>
+        </w:rPr>
+        <w:t>Kohir</w:t>
+      </w:r>
+      <w:proofErr w:type="spellEnd"/>
+      <w:r>
+        <w:rPr>
+          <w:rFonts w:ascii="Tahoma" w:hAnsi="Tahoma" w:cs="Tahoma"/>
+          <w:b w:val="0"/>
+          <w:szCs w:val="24"/>
+        </w:rPr>
+        <w:t xml:space="preserve"> </w:t>
+      </w:r>
+      <w:proofErr w:type="spellStart"/>
+      <w:r>
+        <w:rPr>
+          <w:rFonts w:ascii="Tahoma" w:hAnsi="Tahoma" w:cs="Tahoma"/>
+          <w:b w:val="0"/>
+          <w:szCs w:val="24"/>
+        </w:rPr>
+        <w:t>Nomor</w:t>
+      </w:r>
+      <w:proofErr w:type="spellEnd"/>
+      <w:r>
+        <w:rPr>
+          <w:rFonts w:ascii="Tahoma" w:hAnsi="Tahoma" w:cs="Tahoma"/>
+          <w:b w:val="0"/>
+          <w:szCs w:val="24"/>
+        </w:rPr>
+        <w:t xml:space="preserve"> </w:t>
       </w:r>
       <w:r>
         <w:rPr>
@@ -671,6 +797,7 @@
         </w:rPr>
         <w:t>${</w:t>
       </w:r>
+      <w:proofErr w:type="spellStart"/>
       <w:r>
         <w:rPr>
           <w:rFonts w:ascii="Tahoma" w:hAnsi="Tahoma" w:cs="Tahoma"/>
@@ -680,6 +807,7 @@
         </w:rPr>
         <w:t>noKohir</w:t>
       </w:r>
+      <w:proofErr w:type="spellEnd"/>
       <w:r>
         <w:rPr>
           <w:rFonts w:ascii="Tahoma" w:hAnsi="Tahoma" w:cs="Tahoma"/>
@@ -758,6 +886,7 @@
         </w:rPr>
         <w:t>${</w:t>
       </w:r>
+      <w:proofErr w:type="spellStart"/>
       <w:r>
         <w:rPr>
           <w:rFonts w:ascii="Tahoma" w:hAnsi="Tahoma" w:cs="Tahoma"/>
@@ -767,6 +896,7 @@
         </w:rPr>
         <w:t>blokTanah</w:t>
       </w:r>
+      <w:proofErr w:type="spellEnd"/>
       <w:r>
         <w:rPr>
           <w:rFonts w:ascii="Tahoma" w:hAnsi="Tahoma" w:cs="Tahoma"/>
@@ -841,6 +971,7 @@
         </w:rPr>
         <w:t>${</w:t>
       </w:r>
+      <w:proofErr w:type="spellStart"/>
       <w:r>
         <w:rPr>
           <w:rFonts w:ascii="Tahoma" w:hAnsi="Tahoma" w:cs="Tahoma"/>
@@ -850,6 +981,7 @@
         </w:rPr>
         <w:t>rtTanah</w:t>
       </w:r>
+      <w:proofErr w:type="spellEnd"/>
       <w:r>
         <w:rPr>
           <w:rFonts w:ascii="Tahoma" w:hAnsi="Tahoma" w:cs="Tahoma"/>
@@ -886,6 +1018,7 @@
         </w:rPr>
         <w:t>${</w:t>
       </w:r>
+      <w:proofErr w:type="spellStart"/>
       <w:r>
         <w:rPr>
           <w:rFonts w:ascii="Tahoma" w:hAnsi="Tahoma" w:cs="Tahoma"/>
@@ -895,6 +1028,7 @@
         </w:rPr>
         <w:t>rwTanah</w:t>
       </w:r>
+      <w:proofErr w:type="spellEnd"/>
       <w:r>
         <w:rPr>
           <w:rFonts w:ascii="Tahoma" w:hAnsi="Tahoma" w:cs="Tahoma"/>
@@ -917,6 +1051,7 @@
           <w:szCs w:val="24"/>
         </w:rPr>
       </w:pPr>
+      <w:proofErr w:type="spellStart"/>
       <w:r>
         <w:rPr>
           <w:rFonts w:ascii="Tahoma" w:hAnsi="Tahoma" w:cs="Tahoma"/>
@@ -925,6 +1060,7 @@
         </w:rPr>
         <w:t>Kelurahan</w:t>
       </w:r>
+      <w:proofErr w:type="spellEnd"/>
       <w:r>
         <w:rPr>
           <w:rFonts w:ascii="Tahoma" w:hAnsi="Tahoma" w:cs="Tahoma"/>
@@ -950,6 +1086,7 @@
         </w:rPr>
         <w:t>${</w:t>
       </w:r>
+      <w:proofErr w:type="spellStart"/>
       <w:r>
         <w:rPr>
           <w:rFonts w:ascii="Tahoma" w:hAnsi="Tahoma" w:cs="Tahoma"/>
@@ -959,6 +1096,7 @@
         </w:rPr>
         <w:t>kelTanah</w:t>
       </w:r>
+      <w:proofErr w:type="spellEnd"/>
       <w:r>
         <w:rPr>
           <w:rFonts w:ascii="Tahoma" w:hAnsi="Tahoma" w:cs="Tahoma"/>
@@ -981,6 +1119,7 @@
           <w:szCs w:val="24"/>
         </w:rPr>
       </w:pPr>
+      <w:proofErr w:type="spellStart"/>
       <w:r>
         <w:rPr>
           <w:rFonts w:ascii="Tahoma" w:hAnsi="Tahoma" w:cs="Tahoma"/>
@@ -989,6 +1128,7 @@
         </w:rPr>
         <w:t>Kecamatan</w:t>
       </w:r>
+      <w:proofErr w:type="spellEnd"/>
       <w:r>
         <w:rPr>
           <w:rFonts w:ascii="Tahoma" w:hAnsi="Tahoma" w:cs="Tahoma"/>
@@ -1007,6 +1147,7 @@
         </w:rPr>
         <w:t>${</w:t>
       </w:r>
+      <w:proofErr w:type="spellStart"/>
       <w:r>
         <w:rPr>
           <w:rFonts w:ascii="Tahoma" w:hAnsi="Tahoma" w:cs="Tahoma"/>
@@ -1016,6 +1157,7 @@
         </w:rPr>
         <w:t>kecTanah</w:t>
       </w:r>
+      <w:proofErr w:type="spellEnd"/>
       <w:r>
         <w:rPr>
           <w:rFonts w:ascii="Tahoma" w:hAnsi="Tahoma" w:cs="Tahoma"/>
@@ -1075,6 +1217,7 @@
         </w:rPr>
         <w:t>${</w:t>
       </w:r>
+      <w:proofErr w:type="spellStart"/>
       <w:r>
         <w:rPr>
           <w:rFonts w:ascii="Tahoma" w:hAnsi="Tahoma" w:cs="Tahoma"/>
@@ -1084,6 +1227,7 @@
         </w:rPr>
         <w:t>noAkta</w:t>
       </w:r>
+      <w:proofErr w:type="spellEnd"/>
       <w:r>
         <w:rPr>
           <w:rFonts w:ascii="Tahoma" w:hAnsi="Tahoma" w:cs="Tahoma"/>
@@ -1099,7 +1243,43 @@
           <w:b w:val="0"/>
           <w:szCs w:val="24"/>
         </w:rPr>
-        <w:t xml:space="preserve">, atas nama </w:t>
+        <w:t xml:space="preserve">, </w:t>
+      </w:r>
+      <w:proofErr w:type="spellStart"/>
+      <w:r>
+        <w:rPr>
+          <w:rFonts w:ascii="Tahoma" w:hAnsi="Tahoma" w:cs="Tahoma"/>
+          <w:b w:val="0"/>
+          <w:szCs w:val="24"/>
+        </w:rPr>
+        <w:t>atas</w:t>
+      </w:r>
+      <w:proofErr w:type="spellEnd"/>
+      <w:r>
+        <w:rPr>
+          <w:rFonts w:ascii="Tahoma" w:hAnsi="Tahoma" w:cs="Tahoma"/>
+          <w:b w:val="0"/>
+          <w:szCs w:val="24"/>
+        </w:rPr>
+        <w:t xml:space="preserve"> </w:t>
+      </w:r>
+      <w:proofErr w:type="spellStart"/>
+      <w:r>
+        <w:rPr>
+          <w:rFonts w:ascii="Tahoma" w:hAnsi="Tahoma" w:cs="Tahoma"/>
+          <w:b w:val="0"/>
+          <w:szCs w:val="24"/>
+        </w:rPr>
+        <w:t>nama</w:t>
+      </w:r>
+      <w:proofErr w:type="spellEnd"/>
+      <w:r>
+        <w:rPr>
+          <w:rFonts w:ascii="Tahoma" w:hAnsi="Tahoma" w:cs="Tahoma"/>
+          <w:b w:val="0"/>
+          <w:szCs w:val="24"/>
+        </w:rPr>
+        <w:t xml:space="preserve"> </w:t>
       </w:r>
       <w:r>
         <w:rPr>
@@ -1109,6 +1289,7 @@
         </w:rPr>
         <w:t>${</w:t>
       </w:r>
+      <w:proofErr w:type="spellStart"/>
       <w:r>
         <w:rPr>
           <w:rFonts w:ascii="Tahoma" w:hAnsi="Tahoma" w:cs="Tahoma"/>
@@ -1117,6 +1298,7 @@
         </w:rPr>
         <w:t>namaPemilik</w:t>
       </w:r>
+      <w:proofErr w:type="spellEnd"/>
       <w:r>
         <w:rPr>
           <w:rFonts w:ascii="Tahoma" w:hAnsi="Tahoma" w:cs="Tahoma"/>
@@ -1158,6 +1340,7 @@
         </w:rPr>
         <w:t>${</w:t>
       </w:r>
+      <w:proofErr w:type="spellStart"/>
       <w:r>
         <w:rPr>
           <w:rFonts w:ascii="Tahoma" w:hAnsi="Tahoma" w:cs="Tahoma"/>
@@ -1167,6 +1350,7 @@
         </w:rPr>
         <w:t>alamatPemilik</w:t>
       </w:r>
+      <w:proofErr w:type="spellEnd"/>
       <w:r>
         <w:rPr>
           <w:rFonts w:ascii="Tahoma" w:hAnsi="Tahoma" w:cs="Tahoma"/>
@@ -1216,13 +1400,131 @@
           <w:szCs w:val="24"/>
         </w:rPr>
       </w:pPr>
-      <w:r>
-        <w:rPr>
-          <w:rFonts w:ascii="Tahoma" w:hAnsi="Tahoma" w:cs="Tahoma"/>
-          <w:b w:val="0"/>
-          <w:szCs w:val="24"/>
-        </w:rPr>
-        <w:t xml:space="preserve">Pemilik tanah tersebut adalah seorang Warga Negara Indonesia, pekerjaan </w:t>
+      <w:proofErr w:type="spellStart"/>
+      <w:r>
+        <w:rPr>
+          <w:rFonts w:ascii="Tahoma" w:hAnsi="Tahoma" w:cs="Tahoma"/>
+          <w:b w:val="0"/>
+          <w:szCs w:val="24"/>
+        </w:rPr>
+        <w:t>Pemilik</w:t>
+      </w:r>
+      <w:proofErr w:type="spellEnd"/>
+      <w:r>
+        <w:rPr>
+          <w:rFonts w:ascii="Tahoma" w:hAnsi="Tahoma" w:cs="Tahoma"/>
+          <w:b w:val="0"/>
+          <w:szCs w:val="24"/>
+        </w:rPr>
+        <w:t xml:space="preserve"> </w:t>
+      </w:r>
+      <w:proofErr w:type="spellStart"/>
+      <w:r>
+        <w:rPr>
+          <w:rFonts w:ascii="Tahoma" w:hAnsi="Tahoma" w:cs="Tahoma"/>
+          <w:b w:val="0"/>
+          <w:szCs w:val="24"/>
+        </w:rPr>
+        <w:t>tanah</w:t>
+      </w:r>
+      <w:proofErr w:type="spellEnd"/>
+      <w:r>
+        <w:rPr>
+          <w:rFonts w:ascii="Tahoma" w:hAnsi="Tahoma" w:cs="Tahoma"/>
+          <w:b w:val="0"/>
+          <w:szCs w:val="24"/>
+        </w:rPr>
+        <w:t xml:space="preserve"> </w:t>
+      </w:r>
+      <w:proofErr w:type="spellStart"/>
+      <w:r>
+        <w:rPr>
+          <w:rFonts w:ascii="Tahoma" w:hAnsi="Tahoma" w:cs="Tahoma"/>
+          <w:b w:val="0"/>
+          <w:szCs w:val="24"/>
+        </w:rPr>
+        <w:t>tersebut</w:t>
+      </w:r>
+      <w:proofErr w:type="spellEnd"/>
+      <w:r>
+        <w:rPr>
+          <w:rFonts w:ascii="Tahoma" w:hAnsi="Tahoma" w:cs="Tahoma"/>
+          <w:b w:val="0"/>
+          <w:szCs w:val="24"/>
+        </w:rPr>
+        <w:t xml:space="preserve"> </w:t>
+      </w:r>
+      <w:proofErr w:type="spellStart"/>
+      <w:r>
+        <w:rPr>
+          <w:rFonts w:ascii="Tahoma" w:hAnsi="Tahoma" w:cs="Tahoma"/>
+          <w:b w:val="0"/>
+          <w:szCs w:val="24"/>
+        </w:rPr>
+        <w:t>adalah</w:t>
+      </w:r>
+      <w:proofErr w:type="spellEnd"/>
+      <w:r>
+        <w:rPr>
+          <w:rFonts w:ascii="Tahoma" w:hAnsi="Tahoma" w:cs="Tahoma"/>
+          <w:b w:val="0"/>
+          <w:szCs w:val="24"/>
+        </w:rPr>
+        <w:t xml:space="preserve"> </w:t>
+      </w:r>
+      <w:proofErr w:type="spellStart"/>
+      <w:r>
+        <w:rPr>
+          <w:rFonts w:ascii="Tahoma" w:hAnsi="Tahoma" w:cs="Tahoma"/>
+          <w:b w:val="0"/>
+          <w:szCs w:val="24"/>
+        </w:rPr>
+        <w:t>seorang</w:t>
+      </w:r>
+      <w:proofErr w:type="spellEnd"/>
+      <w:r>
+        <w:rPr>
+          <w:rFonts w:ascii="Tahoma" w:hAnsi="Tahoma" w:cs="Tahoma"/>
+          <w:b w:val="0"/>
+          <w:szCs w:val="24"/>
+        </w:rPr>
+        <w:t xml:space="preserve"> </w:t>
+      </w:r>
+      <w:proofErr w:type="spellStart"/>
+      <w:r>
+        <w:rPr>
+          <w:rFonts w:ascii="Tahoma" w:hAnsi="Tahoma" w:cs="Tahoma"/>
+          <w:b w:val="0"/>
+          <w:szCs w:val="24"/>
+        </w:rPr>
+        <w:t>Warga</w:t>
+      </w:r>
+      <w:proofErr w:type="spellEnd"/>
+      <w:r>
+        <w:rPr>
+          <w:rFonts w:ascii="Tahoma" w:hAnsi="Tahoma" w:cs="Tahoma"/>
+          <w:b w:val="0"/>
+          <w:szCs w:val="24"/>
+        </w:rPr>
+        <w:t xml:space="preserve"> Negara Indonesia, </w:t>
+      </w:r>
+      <w:proofErr w:type="spellStart"/>
+      <w:r>
+        <w:rPr>
+          <w:rFonts w:ascii="Tahoma" w:hAnsi="Tahoma" w:cs="Tahoma"/>
+          <w:b w:val="0"/>
+          <w:szCs w:val="24"/>
+        </w:rPr>
+        <w:t>pekerjaan</w:t>
+      </w:r>
+      <w:proofErr w:type="spellEnd"/>
+      <w:r>
+        <w:rPr>
+          <w:rFonts w:ascii="Tahoma" w:hAnsi="Tahoma" w:cs="Tahoma"/>
+          <w:b w:val="0"/>
+          <w:szCs w:val="24"/>
+        </w:rPr>
+        <w:t xml:space="preserve"> </w:t>
       </w:r>
       <w:r>
         <w:rPr>
@@ -1233,6 +1535,7 @@
         </w:rPr>
         <w:t>${</w:t>
       </w:r>
+      <w:proofErr w:type="spellStart"/>
       <w:r>
         <w:rPr>
           <w:rFonts w:ascii="Tahoma" w:hAnsi="Tahoma" w:cs="Tahoma"/>
@@ -1242,6 +1545,7 @@
         </w:rPr>
         <w:t>pekerjaanPemilik</w:t>
       </w:r>
+      <w:proofErr w:type="spellEnd"/>
       <w:r>
         <w:rPr>
           <w:rFonts w:ascii="Tahoma" w:hAnsi="Tahoma" w:cs="Tahoma"/>
@@ -1305,7 +1609,169 @@
           <w:b w:val="0"/>
           <w:szCs w:val="24"/>
         </w:rPr>
-        <w:t>Batas – batas tanah dan bangunan tersebut di atas adalah sebagai berikut :</w:t>
+        <w:t xml:space="preserve">Batas – </w:t>
+      </w:r>
+      <w:proofErr w:type="spellStart"/>
+      <w:r>
+        <w:rPr>
+          <w:rFonts w:ascii="Tahoma" w:hAnsi="Tahoma" w:cs="Tahoma"/>
+          <w:b w:val="0"/>
+          <w:szCs w:val="24"/>
+        </w:rPr>
+        <w:t>batas</w:t>
+      </w:r>
+      <w:proofErr w:type="spellEnd"/>
+      <w:r>
+        <w:rPr>
+          <w:rFonts w:ascii="Tahoma" w:hAnsi="Tahoma" w:cs="Tahoma"/>
+          <w:b w:val="0"/>
+          <w:szCs w:val="24"/>
+        </w:rPr>
+        <w:t xml:space="preserve"> </w:t>
+      </w:r>
+      <w:proofErr w:type="spellStart"/>
+      <w:r>
+        <w:rPr>
+          <w:rFonts w:ascii="Tahoma" w:hAnsi="Tahoma" w:cs="Tahoma"/>
+          <w:b w:val="0"/>
+          <w:szCs w:val="24"/>
+        </w:rPr>
+        <w:t>tanah</w:t>
+      </w:r>
+      <w:proofErr w:type="spellEnd"/>
+      <w:r>
+        <w:rPr>
+          <w:rFonts w:ascii="Tahoma" w:hAnsi="Tahoma" w:cs="Tahoma"/>
+          <w:b w:val="0"/>
+          <w:szCs w:val="24"/>
+        </w:rPr>
+        <w:t xml:space="preserve"> </w:t>
+      </w:r>
+      <w:proofErr w:type="spellStart"/>
+      <w:r>
+        <w:rPr>
+          <w:rFonts w:ascii="Tahoma" w:hAnsi="Tahoma" w:cs="Tahoma"/>
+          <w:b w:val="0"/>
+          <w:szCs w:val="24"/>
+        </w:rPr>
+        <w:t>dan</w:t>
+      </w:r>
+      <w:proofErr w:type="spellEnd"/>
+      <w:r>
+        <w:rPr>
+          <w:rFonts w:ascii="Tahoma" w:hAnsi="Tahoma" w:cs="Tahoma"/>
+          <w:b w:val="0"/>
+          <w:szCs w:val="24"/>
+        </w:rPr>
+        <w:t xml:space="preserve"> </w:t>
+      </w:r>
+      <w:proofErr w:type="spellStart"/>
+      <w:r>
+        <w:rPr>
+          <w:rFonts w:ascii="Tahoma" w:hAnsi="Tahoma" w:cs="Tahoma"/>
+          <w:b w:val="0"/>
+          <w:szCs w:val="24"/>
+        </w:rPr>
+        <w:t>bangunan</w:t>
+      </w:r>
+      <w:proofErr w:type="spellEnd"/>
+      <w:r>
+        <w:rPr>
+          <w:rFonts w:ascii="Tahoma" w:hAnsi="Tahoma" w:cs="Tahoma"/>
+          <w:b w:val="0"/>
+          <w:szCs w:val="24"/>
+        </w:rPr>
+        <w:t xml:space="preserve"> </w:t>
+      </w:r>
+      <w:proofErr w:type="spellStart"/>
+      <w:r>
+        <w:rPr>
+          <w:rFonts w:ascii="Tahoma" w:hAnsi="Tahoma" w:cs="Tahoma"/>
+          <w:b w:val="0"/>
+          <w:szCs w:val="24"/>
+        </w:rPr>
+        <w:t>tersebut</w:t>
+      </w:r>
+      <w:proofErr w:type="spellEnd"/>
+      <w:r>
+        <w:rPr>
+          <w:rFonts w:ascii="Tahoma" w:hAnsi="Tahoma" w:cs="Tahoma"/>
+          <w:b w:val="0"/>
+          <w:szCs w:val="24"/>
+        </w:rPr>
+        <w:t xml:space="preserve"> di </w:t>
+      </w:r>
+      <w:proofErr w:type="spellStart"/>
+      <w:r>
+        <w:rPr>
+          <w:rFonts w:ascii="Tahoma" w:hAnsi="Tahoma" w:cs="Tahoma"/>
+          <w:b w:val="0"/>
+          <w:szCs w:val="24"/>
+        </w:rPr>
+        <w:t>atas</w:t>
+      </w:r>
+      <w:proofErr w:type="spellEnd"/>
+      <w:r>
+        <w:rPr>
+          <w:rFonts w:ascii="Tahoma" w:hAnsi="Tahoma" w:cs="Tahoma"/>
+          <w:b w:val="0"/>
+          <w:szCs w:val="24"/>
+        </w:rPr>
+        <w:t xml:space="preserve"> </w:t>
+      </w:r>
+      <w:proofErr w:type="spellStart"/>
+      <w:r>
+        <w:rPr>
+          <w:rFonts w:ascii="Tahoma" w:hAnsi="Tahoma" w:cs="Tahoma"/>
+          <w:b w:val="0"/>
+          <w:szCs w:val="24"/>
+        </w:rPr>
+        <w:t>adalah</w:t>
+      </w:r>
+      <w:proofErr w:type="spellEnd"/>
+      <w:r>
+        <w:rPr>
+          <w:rFonts w:ascii="Tahoma" w:hAnsi="Tahoma" w:cs="Tahoma"/>
+          <w:b w:val="0"/>
+          <w:szCs w:val="24"/>
+        </w:rPr>
+        <w:t xml:space="preserve"> </w:t>
+      </w:r>
+      <w:proofErr w:type="spellStart"/>
+      <w:r>
+        <w:rPr>
+          <w:rFonts w:ascii="Tahoma" w:hAnsi="Tahoma" w:cs="Tahoma"/>
+          <w:b w:val="0"/>
+          <w:szCs w:val="24"/>
+        </w:rPr>
+        <w:t>sebagai</w:t>
+      </w:r>
+      <w:proofErr w:type="spellEnd"/>
+      <w:r>
+        <w:rPr>
+          <w:rFonts w:ascii="Tahoma" w:hAnsi="Tahoma" w:cs="Tahoma"/>
+          <w:b w:val="0"/>
+          <w:szCs w:val="24"/>
+        </w:rPr>
+        <w:t xml:space="preserve"> </w:t>
+      </w:r>
+      <w:proofErr w:type="spellStart"/>
+      <w:r>
+        <w:rPr>
+          <w:rFonts w:ascii="Tahoma" w:hAnsi="Tahoma" w:cs="Tahoma"/>
+          <w:b w:val="0"/>
+          <w:szCs w:val="24"/>
+        </w:rPr>
+        <w:t>berikut</w:t>
+      </w:r>
+      <w:proofErr w:type="spellEnd"/>
+      <w:r>
+        <w:rPr>
+          <w:rFonts w:ascii="Tahoma" w:hAnsi="Tahoma" w:cs="Tahoma"/>
+          <w:b w:val="0"/>
+          <w:szCs w:val="24"/>
+        </w:rPr>
+        <w:t xml:space="preserve"> :</w:t>
       </w:r>
     </w:p>
     <w:p>
@@ -1338,6 +1804,7 @@
         </w:rPr>
         <w:t>${</w:t>
       </w:r>
+      <w:proofErr w:type="spellStart"/>
       <w:r>
         <w:rPr>
           <w:rFonts w:ascii="Tahoma" w:hAnsi="Tahoma" w:cs="Tahoma"/>
@@ -1345,6 +1812,7 @@
         </w:rPr>
         <w:t>batasUtara</w:t>
       </w:r>
+      <w:proofErr w:type="spellEnd"/>
       <w:r>
         <w:rPr>
           <w:rFonts w:ascii="Tahoma" w:hAnsi="Tahoma" w:cs="Tahoma"/>
@@ -1389,6 +1857,7 @@
         </w:rPr>
         <w:t>${</w:t>
       </w:r>
+      <w:proofErr w:type="spellStart"/>
       <w:r>
         <w:rPr>
           <w:rFonts w:ascii="Tahoma" w:hAnsi="Tahoma" w:cs="Tahoma"/>
@@ -1396,6 +1865,7 @@
         </w:rPr>
         <w:t>batasBarat</w:t>
       </w:r>
+      <w:proofErr w:type="spellEnd"/>
       <w:r>
         <w:rPr>
           <w:rFonts w:ascii="Tahoma" w:hAnsi="Tahoma" w:cs="Tahoma"/>
@@ -1434,6 +1904,7 @@
         </w:rPr>
         <w:t>${</w:t>
       </w:r>
+      <w:proofErr w:type="spellStart"/>
       <w:r>
         <w:rPr>
           <w:rFonts w:ascii="Tahoma" w:hAnsi="Tahoma" w:cs="Tahoma"/>
@@ -1441,6 +1912,7 @@
         </w:rPr>
         <w:t>batasSelatan</w:t>
       </w:r>
+      <w:proofErr w:type="spellEnd"/>
       <w:r>
         <w:rPr>
           <w:rFonts w:ascii="Tahoma" w:hAnsi="Tahoma" w:cs="Tahoma"/>
@@ -1477,6 +1949,7 @@
         </w:rPr>
         <w:t>${</w:t>
       </w:r>
+      <w:proofErr w:type="spellStart"/>
       <w:r>
         <w:rPr>
           <w:rFonts w:ascii="Tahoma" w:hAnsi="Tahoma" w:cs="Tahoma"/>
@@ -1484,6 +1957,7 @@
         </w:rPr>
         <w:t>batasTimur</w:t>
       </w:r>
+      <w:proofErr w:type="spellEnd"/>
       <w:r>
         <w:rPr>
           <w:rFonts w:ascii="Tahoma" w:hAnsi="Tahoma" w:cs="Tahoma"/>
@@ -1564,6 +2038,7 @@
         </w:rPr>
         <w:t>${</w:t>
       </w:r>
+      <w:proofErr w:type="spellStart"/>
       <w:r>
         <w:rPr>
           <w:rFonts w:ascii="Tahoma" w:hAnsi="Tahoma" w:cs="Tahoma"/>
@@ -1573,6 +2048,7 @@
         </w:rPr>
         <w:t>noPbb</w:t>
       </w:r>
+      <w:proofErr w:type="spellEnd"/>
       <w:r>
         <w:rPr>
           <w:rFonts w:ascii="Tahoma" w:hAnsi="Tahoma" w:cs="Tahoma"/>
@@ -1613,6 +2089,7 @@
           <w:lang w:val="es-ES"/>
         </w:rPr>
       </w:pPr>
+      <w:proofErr w:type="spellStart"/>
       <w:r>
         <w:rPr>
           <w:rFonts w:ascii="Tahoma" w:hAnsi="Tahoma" w:cs="Tahoma"/>
@@ -1622,6 +2099,7 @@
         </w:rPr>
         <w:t>Tanah</w:t>
       </w:r>
+      <w:proofErr w:type="spellEnd"/>
       <w:r>
         <w:rPr>
           <w:rFonts w:ascii="Tahoma" w:hAnsi="Tahoma" w:cs="Tahoma"/>
@@ -1630,15 +2108,7 @@
           <w:lang w:val="es-ES"/>
         </w:rPr>
         <w:tab/>
-      </w:r>
-      <w:r>
-        <w:rPr>
-          <w:rFonts w:ascii="Tahoma" w:hAnsi="Tahoma" w:cs="Tahoma"/>
-          <w:b w:val="0"/>
-          <w:szCs w:val="24"/>
-          <w:lang w:val="es-ES"/>
-        </w:rPr>
-        <w:tab/>
+        <w:t xml:space="preserve">    </w:t>
       </w:r>
       <w:r>
         <w:rPr>
@@ -1657,14 +2127,25 @@
         </w:rPr>
         <w:t xml:space="preserve"> </w:t>
       </w:r>
-      <w:r>
-        <w:rPr>
-          <w:rFonts w:ascii="Tahoma" w:hAnsi="Tahoma" w:cs="Tahoma"/>
-          <w:b w:val="0"/>
-          <w:szCs w:val="24"/>
-          <w:lang w:val="es-ES"/>
-        </w:rPr>
-        <w:t xml:space="preserve">Rp </w:t>
+      <w:proofErr w:type="spellStart"/>
+      <w:r>
+        <w:rPr>
+          <w:rFonts w:ascii="Tahoma" w:hAnsi="Tahoma" w:cs="Tahoma"/>
+          <w:b w:val="0"/>
+          <w:szCs w:val="24"/>
+          <w:lang w:val="es-ES"/>
+        </w:rPr>
+        <w:t>Rp</w:t>
+      </w:r>
+      <w:proofErr w:type="spellEnd"/>
+      <w:r>
+        <w:rPr>
+          <w:rFonts w:ascii="Tahoma" w:hAnsi="Tahoma" w:cs="Tahoma"/>
+          <w:b w:val="0"/>
+          <w:szCs w:val="24"/>
+          <w:lang w:val="es-ES"/>
+        </w:rPr>
+        <w:t xml:space="preserve"> </w:t>
       </w:r>
       <w:r>
         <w:rPr>
@@ -1675,6 +2156,7 @@
         </w:rPr>
         <w:t>${</w:t>
       </w:r>
+      <w:proofErr w:type="spellStart"/>
       <w:r>
         <w:rPr>
           <w:rFonts w:ascii="Tahoma" w:hAnsi="Tahoma" w:cs="Tahoma"/>
@@ -1684,6 +2166,7 @@
         </w:rPr>
         <w:t>hargaTanah</w:t>
       </w:r>
+      <w:proofErr w:type="spellEnd"/>
       <w:r>
         <w:rPr>
           <w:rFonts w:ascii="Tahoma" w:hAnsi="Tahoma" w:cs="Tahoma"/>
@@ -1711,6 +2194,8 @@
         </w:rPr>
         <w:t>${</w:t>
       </w:r>
+      <w:proofErr w:type="spellStart"/>
+      <w:proofErr w:type="gramStart"/>
       <w:r>
         <w:rPr>
           <w:rFonts w:ascii="Tahoma" w:hAnsi="Tahoma" w:cs="Tahoma"/>
@@ -1729,6 +2214,7 @@
         </w:rPr>
         <w:t>uasTanah</w:t>
       </w:r>
+      <w:proofErr w:type="spellEnd"/>
       <w:r>
         <w:rPr>
           <w:rFonts w:ascii="Tahoma" w:hAnsi="Tahoma" w:cs="Tahoma"/>
@@ -1747,6 +2233,7 @@
         </w:rPr>
         <w:t>}</w:t>
       </w:r>
+      <w:proofErr w:type="gramEnd"/>
       <w:r>
         <w:rPr>
           <w:rFonts w:ascii="Tahoma" w:hAnsi="Tahoma" w:cs="Tahoma"/>
@@ -1792,7 +2279,27 @@
           <w:szCs w:val="24"/>
           <w:lang w:val="es-ES"/>
         </w:rPr>
-        <w:t xml:space="preserve"> Rp.</w:t>
+        <w:t xml:space="preserve"> </w:t>
+      </w:r>
+      <w:proofErr w:type="spellStart"/>
+      <w:r>
+        <w:rPr>
+          <w:rFonts w:ascii="Tahoma" w:hAnsi="Tahoma" w:cs="Tahoma"/>
+          <w:b w:val="0"/>
+          <w:szCs w:val="24"/>
+          <w:lang w:val="es-ES"/>
+        </w:rPr>
+        <w:t>Rp</w:t>
+      </w:r>
+      <w:proofErr w:type="spellEnd"/>
+      <w:r>
+        <w:rPr>
+          <w:rFonts w:ascii="Tahoma" w:hAnsi="Tahoma" w:cs="Tahoma"/>
+          <w:b w:val="0"/>
+          <w:szCs w:val="24"/>
+          <w:lang w:val="es-ES"/>
+        </w:rPr>
+        <w:t>.</w:t>
       </w:r>
       <w:r>
         <w:rPr>
@@ -1812,6 +2319,7 @@
         </w:rPr>
         <w:t>${</w:t>
       </w:r>
+      <w:proofErr w:type="spellStart"/>
       <w:r>
         <w:rPr>
           <w:rFonts w:ascii="Tahoma" w:hAnsi="Tahoma" w:cs="Tahoma"/>
@@ -1821,6 +2329,7 @@
         </w:rPr>
         <w:t>hasilTanah</w:t>
       </w:r>
+      <w:proofErr w:type="spellEnd"/>
       <w:r>
         <w:rPr>
           <w:rFonts w:ascii="Tahoma" w:hAnsi="Tahoma" w:cs="Tahoma"/>
@@ -1843,6 +2352,7 @@
           <w:lang w:val="es-ES"/>
         </w:rPr>
       </w:pPr>
+      <w:proofErr w:type="spellStart"/>
       <w:r>
         <w:rPr>
           <w:rFonts w:ascii="Tahoma" w:hAnsi="Tahoma" w:cs="Tahoma"/>
@@ -1852,14 +2362,15 @@
         </w:rPr>
         <w:t>Bangunan</w:t>
       </w:r>
-      <w:r>
-        <w:rPr>
-          <w:rFonts w:ascii="Tahoma" w:hAnsi="Tahoma" w:cs="Tahoma"/>
-          <w:b w:val="0"/>
-          <w:szCs w:val="24"/>
-          <w:lang w:val="es-ES"/>
-        </w:rPr>
-        <w:tab/>
+      <w:proofErr w:type="spellEnd"/>
+      <w:r>
+        <w:rPr>
+          <w:rFonts w:ascii="Tahoma" w:hAnsi="Tahoma" w:cs="Tahoma"/>
+          <w:b w:val="0"/>
+          <w:szCs w:val="24"/>
+          <w:lang w:val="es-ES"/>
+        </w:rPr>
+        <w:t xml:space="preserve">   </w:t>
       </w:r>
       <w:r>
         <w:rPr>
@@ -1878,14 +2389,25 @@
         </w:rPr>
         <w:t xml:space="preserve"> </w:t>
       </w:r>
-      <w:r>
-        <w:rPr>
-          <w:rFonts w:ascii="Tahoma" w:hAnsi="Tahoma" w:cs="Tahoma"/>
-          <w:b w:val="0"/>
-          <w:szCs w:val="24"/>
-          <w:lang w:val="es-ES"/>
-        </w:rPr>
-        <w:t xml:space="preserve">Rp </w:t>
+      <w:proofErr w:type="spellStart"/>
+      <w:r>
+        <w:rPr>
+          <w:rFonts w:ascii="Tahoma" w:hAnsi="Tahoma" w:cs="Tahoma"/>
+          <w:b w:val="0"/>
+          <w:szCs w:val="24"/>
+          <w:lang w:val="es-ES"/>
+        </w:rPr>
+        <w:t>Rp</w:t>
+      </w:r>
+      <w:proofErr w:type="spellEnd"/>
+      <w:r>
+        <w:rPr>
+          <w:rFonts w:ascii="Tahoma" w:hAnsi="Tahoma" w:cs="Tahoma"/>
+          <w:b w:val="0"/>
+          <w:szCs w:val="24"/>
+          <w:lang w:val="es-ES"/>
+        </w:rPr>
+        <w:t xml:space="preserve"> </w:t>
       </w:r>
       <w:r>
         <w:rPr>
@@ -1896,6 +2418,7 @@
         </w:rPr>
         <w:t>${</w:t>
       </w:r>
+      <w:proofErr w:type="spellStart"/>
       <w:r>
         <w:rPr>
           <w:rFonts w:ascii="Tahoma" w:hAnsi="Tahoma" w:cs="Tahoma"/>
@@ -1905,6 +2428,7 @@
         </w:rPr>
         <w:t>hargaBangunan</w:t>
       </w:r>
+      <w:proofErr w:type="spellEnd"/>
       <w:r>
         <w:rPr>
           <w:rFonts w:ascii="Tahoma" w:hAnsi="Tahoma" w:cs="Tahoma"/>
@@ -1941,6 +2465,8 @@
         </w:rPr>
         <w:t>${</w:t>
       </w:r>
+      <w:proofErr w:type="spellStart"/>
+      <w:proofErr w:type="gramStart"/>
       <w:r>
         <w:rPr>
           <w:rFonts w:ascii="Tahoma" w:hAnsi="Tahoma" w:cs="Tahoma"/>
@@ -1950,6 +2476,7 @@
         </w:rPr>
         <w:t>luasBangunan</w:t>
       </w:r>
+      <w:proofErr w:type="spellEnd"/>
       <w:r>
         <w:rPr>
           <w:rFonts w:ascii="Tahoma" w:hAnsi="Tahoma" w:cs="Tahoma"/>
@@ -1968,6 +2495,7 @@
         </w:rPr>
         <w:t>}</w:t>
       </w:r>
+      <w:proofErr w:type="gramEnd"/>
       <w:r>
         <w:rPr>
           <w:rFonts w:ascii="Tahoma" w:hAnsi="Tahoma" w:cs="Tahoma"/>
@@ -2014,6 +2542,7 @@
         </w:rPr>
         <w:t xml:space="preserve">=  </w:t>
       </w:r>
+      <w:proofErr w:type="spellStart"/>
       <w:r>
         <w:rPr>
           <w:rFonts w:ascii="Tahoma" w:hAnsi="Tahoma" w:cs="Tahoma"/>
@@ -2022,7 +2551,18 @@
           <w:u w:val="single"/>
           <w:lang w:val="es-ES"/>
         </w:rPr>
-        <w:t xml:space="preserve">Rp. </w:t>
+        <w:t>Rp</w:t>
+      </w:r>
+      <w:proofErr w:type="spellEnd"/>
+      <w:r>
+        <w:rPr>
+          <w:rFonts w:ascii="Tahoma" w:hAnsi="Tahoma" w:cs="Tahoma"/>
+          <w:b w:val="0"/>
+          <w:szCs w:val="24"/>
+          <w:u w:val="single"/>
+          <w:lang w:val="es-ES"/>
+        </w:rPr>
+        <w:t xml:space="preserve">. </w:t>
       </w:r>
       <w:r>
         <w:rPr>
@@ -2033,6 +2573,7 @@
         </w:rPr>
         <w:t>${</w:t>
       </w:r>
+      <w:proofErr w:type="spellStart"/>
       <w:r>
         <w:rPr>
           <w:rFonts w:ascii="Tahoma" w:hAnsi="Tahoma" w:cs="Tahoma"/>
@@ -2042,6 +2583,7 @@
         </w:rPr>
         <w:t>hasilBangunan</w:t>
       </w:r>
+      <w:proofErr w:type="spellEnd"/>
       <w:r>
         <w:rPr>
           <w:rFonts w:ascii="Tahoma" w:hAnsi="Tahoma" w:cs="Tahoma"/>
@@ -2176,13 +2718,23 @@
         </w:rPr>
         <w:tab/>
       </w:r>
-      <w:r>
-        <w:rPr>
-          <w:rFonts w:ascii="Tahoma" w:hAnsi="Tahoma" w:cs="Tahoma"/>
-          <w:szCs w:val="24"/>
-          <w:lang w:val="es-ES"/>
-        </w:rPr>
-        <w:t xml:space="preserve">Rp. </w:t>
+      <w:proofErr w:type="spellStart"/>
+      <w:r>
+        <w:rPr>
+          <w:rFonts w:ascii="Tahoma" w:hAnsi="Tahoma" w:cs="Tahoma"/>
+          <w:szCs w:val="24"/>
+          <w:lang w:val="es-ES"/>
+        </w:rPr>
+        <w:t>Rp</w:t>
+      </w:r>
+      <w:proofErr w:type="spellEnd"/>
+      <w:r>
+        <w:rPr>
+          <w:rFonts w:ascii="Tahoma" w:hAnsi="Tahoma" w:cs="Tahoma"/>
+          <w:szCs w:val="24"/>
+          <w:lang w:val="es-ES"/>
+        </w:rPr>
+        <w:t xml:space="preserve">. </w:t>
       </w:r>
       <w:r>
         <w:rPr>
@@ -2271,8 +2823,6 @@
         </w:rPr>
         <w:t>keperluan</w:t>
       </w:r>
-      <w:bookmarkStart w:id="0" w:name="_GoBack"/>
-      <w:bookmarkEnd w:id="0"/>
       <w:r>
         <w:rPr>
           <w:rFonts w:ascii="Tahoma" w:hAnsi="Tahoma" w:cs="Tahoma"/>
@@ -2354,18 +2904,42 @@
         </w:rPr>
         <w:t xml:space="preserve">      </w:t>
       </w:r>
-      <w:r>
-        <w:rPr>
-          <w:rFonts w:ascii="Tahoma" w:hAnsi="Tahoma" w:cs="Tahoma"/>
-        </w:rPr>
-        <w:t xml:space="preserve">Leuwigajah, </w:t>
-      </w:r>
-      <w:r>
-        <w:rPr>
-          <w:rFonts w:ascii="Tahoma" w:hAnsi="Tahoma" w:cs="Tahoma"/>
-          <w:bCs/>
-        </w:rPr>
-        <w:t>${titimangsa}</w:t>
+      <w:proofErr w:type="spellStart"/>
+      <w:r>
+        <w:rPr>
+          <w:rFonts w:ascii="Tahoma" w:hAnsi="Tahoma" w:cs="Tahoma"/>
+        </w:rPr>
+        <w:t>Leuwigajah</w:t>
+      </w:r>
+      <w:proofErr w:type="spellEnd"/>
+      <w:r>
+        <w:rPr>
+          <w:rFonts w:ascii="Tahoma" w:hAnsi="Tahoma" w:cs="Tahoma"/>
+        </w:rPr>
+        <w:t xml:space="preserve">, </w:t>
+      </w:r>
+      <w:r>
+        <w:rPr>
+          <w:rFonts w:ascii="Tahoma" w:hAnsi="Tahoma" w:cs="Tahoma"/>
+          <w:bCs/>
+        </w:rPr>
+        <w:t>${</w:t>
+      </w:r>
+      <w:proofErr w:type="spellStart"/>
+      <w:r>
+        <w:rPr>
+          <w:rFonts w:ascii="Tahoma" w:hAnsi="Tahoma" w:cs="Tahoma"/>
+          <w:bCs/>
+        </w:rPr>
+        <w:t>titimangsa</w:t>
+      </w:r>
+      <w:proofErr w:type="spellEnd"/>
+      <w:r>
+        <w:rPr>
+          <w:rFonts w:ascii="Tahoma" w:hAnsi="Tahoma" w:cs="Tahoma"/>
+          <w:bCs/>
+        </w:rPr>
+        <w:t>}</w:t>
       </w:r>
     </w:p>
     <w:p>
@@ -2386,13 +2960,25 @@
         </w:rPr>
         <w:t xml:space="preserve">     </w:t>
       </w:r>
+      <w:proofErr w:type="spellStart"/>
+      <w:proofErr w:type="gramStart"/>
       <w:r>
         <w:rPr>
           <w:rFonts w:ascii="Tahoma" w:hAnsi="Tahoma" w:cs="Tahoma"/>
           <w:b/>
           <w:lang w:val="en-US"/>
         </w:rPr>
-        <w:t>a.n. LURAH LEUWIGAJAH</w:t>
+        <w:t>a.n</w:t>
+      </w:r>
+      <w:proofErr w:type="spellEnd"/>
+      <w:proofErr w:type="gramEnd"/>
+      <w:r>
+        <w:rPr>
+          <w:rFonts w:ascii="Tahoma" w:hAnsi="Tahoma" w:cs="Tahoma"/>
+          <w:b/>
+          <w:lang w:val="en-US"/>
+        </w:rPr>
+        <w:t>. LURAH LEUWIGAJAH</w:t>
       </w:r>
     </w:p>
     <w:p>
@@ -2457,7 +3043,6 @@
     </w:p>
     <w:p>
       <w:pPr>
-        <w:spacing w:line="360" w:lineRule="auto"/>
         <w:ind w:left="3600"/>
         <w:jc w:val="center"/>
         <w:rPr>
@@ -2477,50 +3062,72 @@
           <w:rFonts w:ascii="Tahoma" w:hAnsi="Tahoma" w:cs="Tahoma"/>
           <w:bCs/>
         </w:rPr>
-        <w:t>${namaPejabat}</w:t>
-      </w:r>
-    </w:p>
-    <w:p>
-      <w:pPr>
-        <w:spacing w:line="360" w:lineRule="auto"/>
+        <w:t>${</w:t>
+      </w:r>
+      <w:proofErr w:type="spellStart"/>
+      <w:r>
+        <w:rPr>
+          <w:rFonts w:ascii="Tahoma" w:hAnsi="Tahoma" w:cs="Tahoma"/>
+          <w:bCs/>
+        </w:rPr>
+        <w:t>namaPejabat</w:t>
+      </w:r>
+      <w:proofErr w:type="spellEnd"/>
+      <w:r>
+        <w:rPr>
+          <w:rFonts w:ascii="Tahoma" w:hAnsi="Tahoma" w:cs="Tahoma"/>
+          <w:bCs/>
+        </w:rPr>
+        <w:t>}</w:t>
+      </w:r>
+    </w:p>
+    <w:p>
+      <w:pPr>
         <w:ind w:left="3600"/>
         <w:jc w:val="center"/>
         <w:rPr>
           <w:rFonts w:ascii="Tahoma" w:hAnsi="Tahoma" w:cs="Tahoma"/>
-          <w:lang w:val="en-US"/>
-        </w:rPr>
-      </w:pPr>
-      <w:r>
-        <w:rPr>
-          <w:rFonts w:ascii="Tahoma" w:hAnsi="Tahoma" w:cs="Tahoma"/>
-        </w:rPr>
-        <w:lastRenderedPageBreak/>
-        <w:t xml:space="preserve">      </w:t>
-      </w:r>
-      <w:r>
-        <w:rPr>
-          <w:rFonts w:ascii="Tahoma" w:hAnsi="Tahoma" w:cs="Tahoma"/>
-        </w:rPr>
-        <w:t xml:space="preserve">NIP. </w:t>
-      </w:r>
-      <w:r>
-        <w:rPr>
-          <w:rFonts w:ascii="Tahoma" w:hAnsi="Tahoma" w:cs="Tahoma"/>
-          <w:bCs/>
-        </w:rPr>
-        <w:t>${nipPejabat}</w:t>
-      </w:r>
-    </w:p>
-    <w:p>
-      <w:pPr>
-        <w:pStyle w:val="NoSpacing"/>
-        <w:ind w:firstLine="5245"/>
-        <w:rPr>
-          <w:rFonts w:ascii="Tahoma" w:hAnsi="Tahoma" w:cs="Tahoma"/>
           <w:b/>
           <w:lang w:val="id-ID"/>
         </w:rPr>
       </w:pPr>
+      <w:r>
+        <w:rPr>
+          <w:rFonts w:ascii="Tahoma" w:hAnsi="Tahoma" w:cs="Tahoma"/>
+        </w:rPr>
+        <w:t xml:space="preserve">      </w:t>
+      </w:r>
+      <w:r>
+        <w:rPr>
+          <w:rFonts w:ascii="Tahoma" w:hAnsi="Tahoma" w:cs="Tahoma"/>
+        </w:rPr>
+        <w:t xml:space="preserve">NIP. </w:t>
+      </w:r>
+      <w:r>
+        <w:rPr>
+          <w:rFonts w:ascii="Tahoma" w:hAnsi="Tahoma" w:cs="Tahoma"/>
+          <w:bCs/>
+        </w:rPr>
+        <w:t>${</w:t>
+      </w:r>
+      <w:proofErr w:type="spellStart"/>
+      <w:r>
+        <w:rPr>
+          <w:rFonts w:ascii="Tahoma" w:hAnsi="Tahoma" w:cs="Tahoma"/>
+          <w:bCs/>
+        </w:rPr>
+        <w:t>nipPejabat</w:t>
+      </w:r>
+      <w:proofErr w:type="spellEnd"/>
+      <w:r>
+        <w:rPr>
+          <w:rFonts w:ascii="Tahoma" w:hAnsi="Tahoma" w:cs="Tahoma"/>
+          <w:bCs/>
+        </w:rPr>
+        <w:t>}</w:t>
+      </w:r>
+      <w:bookmarkStart w:id="0" w:name="_GoBack"/>
+      <w:bookmarkEnd w:id="0"/>
     </w:p>
     <w:sectPr>
       <w:pgSz w:w="12242" w:h="18824" w:code="5"/>

</xml_diff>

<commit_message>
beres cetak mutasi balik nama PBB (cetak, tabel, service, format surat)
</commit_message>
<xml_diff>
--- a/etc/data/template/KetAJBTemplate.docx
+++ b/etc/data/template/KetAJBTemplate.docx
@@ -45,7 +45,7 @@
           <v:shape id="_x0000_s1030" type="#_x0000_t75" style="position:absolute;left:0;text-align:left;margin-left:15.6pt;margin-top:2.25pt;width:68.7pt;height:1in;z-index:251660288;visibility:visible;mso-wrap-edited:f" wrapcoords="-191 0 -191 21421 21600 21421 21600 0 -191 0">
             <v:imagedata r:id="rId5" o:title="" grayscale="t"/>
           </v:shape>
-          <o:OLEObject Type="Embed" ProgID="Word.Picture.8" ShapeID="_x0000_s1030" DrawAspect="Content" ObjectID="_1475997736" r:id="rId6"/>
+          <o:OLEObject Type="Embed" ProgID="Word.Picture.8" ShapeID="_x0000_s1030" DrawAspect="Content" ObjectID="_1475998588" r:id="rId6"/>
         </w:object>
       </w:r>
       <w:r>
@@ -206,7 +206,7 @@
           </mc:Choice>
           <mc:Fallback>
             <w:pict>
-              <v:line w14:anchorId="569BA5F9" id="Straight Connector 2" o:spid="_x0000_s1026" style="position:absolute;z-index:251659264;visibility:visible;mso-wrap-style:square;mso-width-percent:0;mso-height-percent:0;mso-wrap-distance-left:9pt;mso-wrap-distance-top:0;mso-wrap-distance-right:9pt;mso-wrap-distance-bottom:0;mso-position-horizontal:absolute;mso-position-horizontal-relative:text;mso-position-vertical:absolute;mso-position-vertical-relative:text;mso-width-percent:0;mso-height-percent:0;mso-width-relative:page;mso-height-relative:page" from="1.15pt,11.7pt" to="465.7pt,11.7pt" o:gfxdata="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" strokeweight="4.5pt">
+              <v:line w14:anchorId="4C355AF2" id="Straight Connector 2" o:spid="_x0000_s1026" style="position:absolute;z-index:251659264;visibility:visible;mso-wrap-style:square;mso-width-percent:0;mso-height-percent:0;mso-wrap-distance-left:9pt;mso-wrap-distance-top:0;mso-wrap-distance-right:9pt;mso-wrap-distance-bottom:0;mso-position-horizontal:absolute;mso-position-horizontal-relative:text;mso-position-vertical:absolute;mso-position-vertical-relative:text;mso-width-percent:0;mso-height-percent:0;mso-width-relative:page;mso-height-relative:page" from="1.15pt,11.7pt" to="465.7pt,11.7pt" o:gfxdata="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" strokeweight="4.5pt">
                 <v:stroke linestyle="thinThick"/>
               </v:line>
             </w:pict>
@@ -948,7 +948,6 @@
         <w:rPr>
           <w:rFonts w:ascii="Tahoma" w:hAnsi="Tahoma" w:cs="Tahoma"/>
           <w:b w:val="0"/>
-          <w:color w:val="FF0000"/>
           <w:szCs w:val="24"/>
         </w:rPr>
         <w:t>RT.</w:t>
@@ -995,7 +994,6 @@
         <w:rPr>
           <w:rFonts w:ascii="Tahoma" w:hAnsi="Tahoma" w:cs="Tahoma"/>
           <w:b w:val="0"/>
-          <w:color w:val="FF0000"/>
           <w:szCs w:val="24"/>
         </w:rPr>
         <w:t xml:space="preserve"> RW.</w:t>
@@ -2089,6 +2087,7 @@
           <w:lang w:val="es-ES"/>
         </w:rPr>
       </w:pPr>
+      <w:bookmarkStart w:id="0" w:name="_GoBack"/>
       <w:proofErr w:type="spellStart"/>
       <w:r>
         <w:rPr>
@@ -2762,6 +2761,7 @@
         <w:t>}</w:t>
       </w:r>
     </w:p>
+    <w:bookmarkEnd w:id="0"/>
     <w:p>
       <w:pPr>
         <w:pStyle w:val="BodyTextIndent"/>
@@ -3126,8 +3126,6 @@
         </w:rPr>
         <w:t>}</w:t>
       </w:r>
-      <w:bookmarkStart w:id="0" w:name="_GoBack"/>
-      <w:bookmarkEnd w:id="0"/>
     </w:p>
     <w:sectPr>
       <w:pgSz w:w="12242" w:h="18824" w:code="5"/>

</xml_diff>

<commit_message>
penambahan tombol reset, kembali, fix template/KetAJBTemplate.docx, penambahan loading.js
</commit_message>
<xml_diff>
--- a/etc/data/template/KetAJBTemplate.docx
+++ b/etc/data/template/KetAJBTemplate.docx
@@ -45,7 +45,7 @@
           <v:shape id="_x0000_s1030" type="#_x0000_t75" style="position:absolute;left:0;text-align:left;margin-left:15.6pt;margin-top:2.25pt;width:68.7pt;height:1in;z-index:251660288;visibility:visible;mso-wrap-edited:f" wrapcoords="-191 0 -191 21421 21600 21421 21600 0 -191 0">
             <v:imagedata r:id="rId5" o:title="" grayscale="t"/>
           </v:shape>
-          <o:OLEObject Type="Embed" ProgID="Word.Picture.8" ShapeID="_x0000_s1030" DrawAspect="Content" ObjectID="_1475998588" r:id="rId6"/>
+          <o:OLEObject Type="Embed" ProgID="Word.Picture.8" ShapeID="_x0000_s1030" DrawAspect="Content" ObjectID="_1476448594" r:id="rId6"/>
         </w:object>
       </w:r>
       <w:r>
@@ -959,16 +959,7 @@
           <w:bCs/>
           <w:szCs w:val="24"/>
         </w:rPr>
-        <w:t xml:space="preserve"> </w:t>
-      </w:r>
-      <w:r>
-        <w:rPr>
-          <w:rFonts w:ascii="Tahoma" w:hAnsi="Tahoma" w:cs="Tahoma"/>
-          <w:b w:val="0"/>
-          <w:bCs/>
-          <w:szCs w:val="24"/>
-        </w:rPr>
-        <w:t>${</w:t>
+        <w:t xml:space="preserve"> ${</w:t>
       </w:r>
       <w:proofErr w:type="spellStart"/>
       <w:r>
@@ -1005,16 +996,7 @@
           <w:bCs/>
           <w:szCs w:val="24"/>
         </w:rPr>
-        <w:t xml:space="preserve"> </w:t>
-      </w:r>
-      <w:r>
-        <w:rPr>
-          <w:rFonts w:ascii="Tahoma" w:hAnsi="Tahoma" w:cs="Tahoma"/>
-          <w:b w:val="0"/>
-          <w:bCs/>
-          <w:szCs w:val="24"/>
-        </w:rPr>
-        <w:t>${</w:t>
+        <w:t xml:space="preserve"> ${</w:t>
       </w:r>
       <w:proofErr w:type="spellStart"/>
       <w:r>
@@ -2087,7 +2069,6 @@
           <w:lang w:val="es-ES"/>
         </w:rPr>
       </w:pPr>
-      <w:bookmarkStart w:id="0" w:name="_GoBack"/>
       <w:proofErr w:type="spellStart"/>
       <w:r>
         <w:rPr>
@@ -2194,7 +2175,6 @@
         <w:t>${</w:t>
       </w:r>
       <w:proofErr w:type="spellStart"/>
-      <w:proofErr w:type="gramStart"/>
       <w:r>
         <w:rPr>
           <w:rFonts w:ascii="Tahoma" w:hAnsi="Tahoma" w:cs="Tahoma"/>
@@ -2221,18 +2201,8 @@
           <w:bCs/>
           <w:szCs w:val="24"/>
         </w:rPr>
-        <w:t xml:space="preserve"> </w:t>
-      </w:r>
-      <w:r>
-        <w:rPr>
-          <w:rFonts w:ascii="Tahoma" w:hAnsi="Tahoma" w:cs="Tahoma"/>
-          <w:b w:val="0"/>
-          <w:bCs/>
-          <w:szCs w:val="24"/>
-        </w:rPr>
         <w:t>}</w:t>
       </w:r>
-      <w:proofErr w:type="gramEnd"/>
       <w:r>
         <w:rPr>
           <w:rFonts w:ascii="Tahoma" w:hAnsi="Tahoma" w:cs="Tahoma"/>
@@ -2465,7 +2435,6 @@
         <w:t>${</w:t>
       </w:r>
       <w:proofErr w:type="spellStart"/>
-      <w:proofErr w:type="gramStart"/>
       <w:r>
         <w:rPr>
           <w:rFonts w:ascii="Tahoma" w:hAnsi="Tahoma" w:cs="Tahoma"/>
@@ -2475,16 +2444,9 @@
         </w:rPr>
         <w:t>luasBangunan</w:t>
       </w:r>
-      <w:proofErr w:type="spellEnd"/>
-      <w:r>
-        <w:rPr>
-          <w:rFonts w:ascii="Tahoma" w:hAnsi="Tahoma" w:cs="Tahoma"/>
-          <w:b w:val="0"/>
-          <w:bCs/>
-          <w:szCs w:val="24"/>
-        </w:rPr>
-        <w:t xml:space="preserve"> </w:t>
-      </w:r>
+      <w:bookmarkStart w:id="0" w:name="_GoBack"/>
+      <w:bookmarkEnd w:id="0"/>
+      <w:proofErr w:type="spellEnd"/>
       <w:r>
         <w:rPr>
           <w:rFonts w:ascii="Tahoma" w:hAnsi="Tahoma" w:cs="Tahoma"/>
@@ -2494,7 +2456,6 @@
         </w:rPr>
         <w:t>}</w:t>
       </w:r>
-      <w:proofErr w:type="gramEnd"/>
       <w:r>
         <w:rPr>
           <w:rFonts w:ascii="Tahoma" w:hAnsi="Tahoma" w:cs="Tahoma"/>
@@ -2761,7 +2722,6 @@
         <w:t>}</w:t>
       </w:r>
     </w:p>
-    <w:bookmarkEnd w:id="0"/>
     <w:p>
       <w:pPr>
         <w:pStyle w:val="BodyTextIndent"/>

</xml_diff>